<commit_message>
updated attendance and weekly status report and added timecard
</commit_message>
<xml_diff>
--- a/WeeklyStatusReports/HAHN_WeeklyStatusReport_4-13-16.docx
+++ b/WeeklyStatusReports/HAHN_WeeklyStatusReport_4-13-16.docx
@@ -4248,16 +4248,7 @@
                 <w:sz w:val="20"/>
                 <w:szCs w:val="20"/>
               </w:rPr>
-              <w:t xml:space="preserve"> </w:t>
-            </w:r>
-            <w:bookmarkStart w:id="0" w:name="_GoBack"/>
-            <w:bookmarkEnd w:id="0"/>
-            <w:r>
-              <w:rPr>
-                <w:sz w:val="20"/>
-                <w:szCs w:val="20"/>
-              </w:rPr>
-              <w:t>None</w:t>
+              <w:t xml:space="preserve"> None</w:t>
             </w:r>
           </w:p>
         </w:tc>
@@ -4431,6 +4422,13 @@
               </w:rPr>
               <w:t xml:space="preserve">: </w:t>
             </w:r>
+            <w:r>
+              <w:rPr>
+                <w:sz w:val="20"/>
+                <w:szCs w:val="20"/>
+              </w:rPr>
+              <w:t>4/13/16</w:t>
+            </w:r>
           </w:p>
           <w:p>
             <w:pPr>
@@ -4455,6 +4453,13 @@
               </w:rPr>
               <w:t xml:space="preserve"> </w:t>
             </w:r>
+            <w:r>
+              <w:rPr>
+                <w:sz w:val="20"/>
+                <w:szCs w:val="20"/>
+              </w:rPr>
+              <w:t>Yes</w:t>
+            </w:r>
           </w:p>
           <w:p>
             <w:pPr>
@@ -4485,6 +4490,13 @@
               </w:rPr>
               <w:t xml:space="preserve">: </w:t>
             </w:r>
+            <w:r>
+              <w:rPr>
+                <w:sz w:val="20"/>
+                <w:szCs w:val="20"/>
+              </w:rPr>
+              <w:t>Activity 4 and Objects</w:t>
+            </w:r>
           </w:p>
           <w:p>
             <w:pPr>
@@ -4516,6 +4528,15 @@
               </w:rPr>
               <w:t>:</w:t>
             </w:r>
+            <w:r>
+              <w:rPr>
+                <w:sz w:val="20"/>
+                <w:szCs w:val="20"/>
+              </w:rPr>
+              <w:t xml:space="preserve"> None</w:t>
+            </w:r>
+            <w:bookmarkStart w:id="0" w:name="_GoBack"/>
+            <w:bookmarkEnd w:id="0"/>
           </w:p>
         </w:tc>
         <w:tc>

</xml_diff>